<commit_message>
tdf#108714 follow-up: handle deferred break in character group
If an out-of-order break happens immediately after a table, then
in following paragraph group (before character group start) the
table level is > 0, and break is ignored.

Since out-of-order break only happens at top level, the following
character group necessarily designates a new paragraph group, so
it's OK to handle that at the character group level, where table
level is already updated.

Change-Id: Ic1b1bb89e12407b050c2e880ad971794311845a5
Reviewed-on: https://gerrit.libreoffice.org/39347
Tested-by: Jenkins <ci@libreoffice.org>
Reviewed-by: Mike Kaganski <mike.kaganski@collabora.com>
</commit_message>
<xml_diff>
--- a/sw/qa/extras/ooxmlimport/data/tdf108714.docx
+++ b/sw/qa/extras/ooxmlimport/data/tdf108714.docx
@@ -15,13 +15,30 @@
     </w:p>
     <w:p>
       <w:r>
-        <w:t xml:space="preserve">Paragraph 2</w:t>
+        <w:t xml:space="preserve">Paragraph 3</w:t>
       </w:r>
     </w:p>
     <w:br w:type="page"/>
     <w:p>
       <w:r>
-        <w:t xml:space="preserve">Paragraph 3</w:t>
+        <w:t xml:space="preserve">Paragraph 4</w:t>
+      </w:r>
+    </w:p>
+    <w:tbl>
+      <w:tr>
+        <w:tc>
+          <w:p>
+            <w:r>
+              <w:t xml:space="preserve">Paragraph 5 in table</w:t>
+            </w:r>
+          </w:p>
+        </w:tc>
+      </w:tr>
+    </w:tbl>
+    <w:br w:type="page"/>
+    <w:p>
+      <w:r>
+        <w:t xml:space="preserve">Paragraph 6</w:t>
       </w:r>
     </w:p>
   </w:body>

</xml_diff>

<commit_message>
tdf#108714: Also support paragraph-level (line) breaks
Change-Id: Ida55015363cac3ae29b82a60a9b9a5f1b39086a2
Reviewed-on: https://gerrit.libreoffice.org/39675
Tested-by: Jenkins <ci@libreoffice.org>
Reviewed-by: Mike Kaganski <mike.kaganski@collabora.com>
</commit_message>
<xml_diff>
--- a/sw/qa/extras/ooxmlimport/data/tdf108714.docx
+++ b/sw/qa/extras/ooxmlimport/data/tdf108714.docx
@@ -8,11 +8,7 @@
       </w:r>
     </w:p>
     <w:br w:type="page"/>
-    <w:p>
-      <w:r>
-        <w:t/>
-      </w:r>
-    </w:p>
+    <w:p/>
     <w:p>
       <w:r>
         <w:t xml:space="preserve">Paragraph 3</w:t>
@@ -24,10 +20,14 @@
         <w:t xml:space="preserve">Paragraph 4</w:t>
       </w:r>
     </w:p>
+    <w:br w:type="textWrapping"/>
     <w:tbl>
       <w:tr>
         <w:tc>
+          <w:br w:type="textWrapping"/>
+          <w:br w:type="textWrapping"/>
           <w:p>
+            <w:br w:type="textWrapping"/>
             <w:r>
               <w:t xml:space="preserve">Paragraph 5 in table</w:t>
             </w:r>

</xml_diff>